<commit_message>
Day-9:SQL- Sub quries and triggers
</commit_message>
<xml_diff>
--- a/DS/Day-8(Inferential Statistics, First movement business analysis- Centeral Tendency, Mean, Media, Mode).docx
+++ b/DS/Day-8(Inferential Statistics, First movement business analysis- Centeral Tendency, Mean, Media, Mode).docx
@@ -13,6 +13,7 @@
         <w:rPr>
           <w:b/>
           <w:bCs/>
+          <w:noProof/>
         </w:rPr>
         <w:drawing>
           <wp:inline distT="0" distB="0" distL="0" distR="0" wp14:anchorId="03EC3437" wp14:editId="179BE797">
@@ -71,7 +72,15 @@
         <w:t>Predict a output from sample subset of large data are called inferential statistics. In the below example we take 10% of data from 80% of population to know, is the 10% of peoples like the I phone features.</w:t>
       </w:r>
       <w:r>
-        <w:t xml:space="preserve"> Actual data is 140 millions, to analyse all this data will takes too much time,</w:t>
+        <w:t xml:space="preserve"> Actual data is 140 </w:t>
+      </w:r>
+      <w:proofErr w:type="spellStart"/>
+      <w:r>
+        <w:t>millions</w:t>
+      </w:r>
+      <w:proofErr w:type="spellEnd"/>
+      <w:r>
+        <w:t>, to analyse all this data will takes too much time,</w:t>
       </w:r>
       <w:r>
         <w:t xml:space="preserve"> so we have some percentage of sample data from it.</w:t>
@@ -79,7 +88,15 @@
     </w:p>
     <w:p>
       <w:r>
-        <w:t>Simple random sampling will be used to take sample data which has no baises.</w:t>
+        <w:t xml:space="preserve">Simple random sampling will be used to take sample data which has no </w:t>
+      </w:r>
+      <w:proofErr w:type="spellStart"/>
+      <w:r>
+        <w:t>baises</w:t>
+      </w:r>
+      <w:proofErr w:type="spellEnd"/>
+      <w:r>
+        <w:t>.</w:t>
       </w:r>
       <w:r>
         <w:t xml:space="preserve"> </w:t>
@@ -87,6 +104,9 @@
     </w:p>
     <w:p>
       <w:r>
+        <w:rPr>
+          <w:noProof/>
+        </w:rPr>
         <w:drawing>
           <wp:inline distT="0" distB="0" distL="0" distR="0" wp14:anchorId="62AEAB67" wp14:editId="794F9162">
             <wp:extent cx="5731510" cy="3345180"/>
@@ -148,12 +168,39 @@
     <w:p>
       <w:r>
         <w:lastRenderedPageBreak/>
-        <w:t>In the below example we find the probability of I phone sale, X- is the no of iphone – p(x) is probability for that no of iphone sale. But summing all those probability we found 1 is the max range that will be distributed to all the probabilities.</w:t>
+        <w:t xml:space="preserve">In the below example we find the probability of I phone sale, X- is the </w:t>
+      </w:r>
+      <w:proofErr w:type="spellStart"/>
+      <w:r>
+        <w:t>no</w:t>
+      </w:r>
+      <w:proofErr w:type="spellEnd"/>
+      <w:r>
+        <w:t xml:space="preserve"> of </w:t>
+      </w:r>
+      <w:proofErr w:type="spellStart"/>
+      <w:r>
+        <w:t>iphone</w:t>
+      </w:r>
+      <w:proofErr w:type="spellEnd"/>
+      <w:r>
+        <w:t xml:space="preserve"> – p(x) is probability for that no of </w:t>
+      </w:r>
+      <w:proofErr w:type="spellStart"/>
+      <w:r>
+        <w:t>iphone</w:t>
+      </w:r>
+      <w:proofErr w:type="spellEnd"/>
+      <w:r>
+        <w:t xml:space="preserve"> sale. But summing all those probability we found 1 is the max range that will be distributed to all the probabilities.</w:t>
       </w:r>
     </w:p>
     <w:p/>
     <w:p>
       <w:r>
+        <w:rPr>
+          <w:noProof/>
+        </w:rPr>
         <w:drawing>
           <wp:inline distT="0" distB="0" distL="0" distR="0" wp14:anchorId="528A2F53" wp14:editId="1A465C3F">
             <wp:extent cx="4366638" cy="3299746"/>
@@ -193,11 +240,22 @@
     </w:p>
     <w:p>
       <w:r>
-        <w:t>We can represent prob distribution in below tow ways</w:t>
-      </w:r>
-    </w:p>
-    <w:p>
-      <w:r>
+        <w:t xml:space="preserve">We can represent prob distribution in below </w:t>
+      </w:r>
+      <w:proofErr w:type="spellStart"/>
+      <w:r>
+        <w:t>tow</w:t>
+      </w:r>
+      <w:proofErr w:type="spellEnd"/>
+      <w:r>
+        <w:t xml:space="preserve"> ways</w:t>
+      </w:r>
+    </w:p>
+    <w:p>
+      <w:r>
+        <w:rPr>
+          <w:noProof/>
+        </w:rPr>
         <w:drawing>
           <wp:inline distT="0" distB="0" distL="0" distR="0" wp14:anchorId="5475F868" wp14:editId="4CC79FBF">
             <wp:extent cx="4587638" cy="2248095"/>
@@ -240,11 +298,23 @@
     </w:p>
     <w:p>
       <w:r>
-        <w:t>All this calculations are done for the Exploratory data analysis phase like the below one.</w:t>
-      </w:r>
-    </w:p>
-    <w:p>
-      <w:r>
+        <w:t xml:space="preserve">All this calculations are done </w:t>
+      </w:r>
+      <w:r>
+        <w:t xml:space="preserve">in </w:t>
+      </w:r>
+      <w:r>
+        <w:t>Exploratory data analysis phase</w:t>
+      </w:r>
+      <w:r>
+        <w:t>.</w:t>
+      </w:r>
+    </w:p>
+    <w:p>
+      <w:r>
+        <w:rPr>
+          <w:noProof/>
+        </w:rPr>
         <w:lastRenderedPageBreak/>
         <w:drawing>
           <wp:inline distT="0" distB="0" distL="0" distR="0" wp14:anchorId="35B0F7E3" wp14:editId="6C2B8138">
@@ -285,11 +355,22 @@
     </w:p>
     <w:p>
       <w:r>
-        <w:t>In first four phase of EDA we do some calculation that is nothing to inference statictics, we do calculations with sample and come with a result, and that result will be represented graphically in graphical representation, We have three types of graph representation</w:t>
-      </w:r>
-    </w:p>
-    <w:p>
-      <w:r>
+        <w:t xml:space="preserve">In first four phase of EDA we do some calculation that is nothing to inference </w:t>
+      </w:r>
+      <w:proofErr w:type="spellStart"/>
+      <w:r>
+        <w:t>statictics</w:t>
+      </w:r>
+      <w:proofErr w:type="spellEnd"/>
+      <w:r>
+        <w:t>, we do calculations with sample and come with a result, and that result will be represented graphically in graphical representation, We have three types of graph representation</w:t>
+      </w:r>
+    </w:p>
+    <w:p>
+      <w:r>
+        <w:rPr>
+          <w:noProof/>
+        </w:rPr>
         <w:drawing>
           <wp:inline distT="0" distB="0" distL="0" distR="0" wp14:anchorId="481C05D4" wp14:editId="76186CEE">
             <wp:extent cx="2575783" cy="3292125"/>
@@ -359,6 +440,7 @@
         <w:rPr>
           <w:b/>
           <w:bCs/>
+          <w:noProof/>
         </w:rPr>
         <w:lastRenderedPageBreak/>
         <w:drawing>
@@ -413,6 +495,9 @@
     </w:p>
     <w:p>
       <w:r>
+        <w:rPr>
+          <w:noProof/>
+        </w:rPr>
         <w:drawing>
           <wp:inline distT="0" distB="0" distL="0" distR="0" wp14:anchorId="25340443" wp14:editId="13963FB5">
             <wp:extent cx="5731510" cy="1915160"/>
@@ -472,6 +557,9 @@
     </w:p>
     <w:p>
       <w:r>
+        <w:rPr>
+          <w:noProof/>
+        </w:rPr>
         <w:lastRenderedPageBreak/>
         <w:drawing>
           <wp:inline distT="0" distB="0" distL="0" distR="0" wp14:anchorId="5D146680" wp14:editId="72AD2BFE">
@@ -517,6 +605,9 @@
     </w:p>
     <w:p>
       <w:r>
+        <w:rPr>
+          <w:noProof/>
+        </w:rPr>
         <w:drawing>
           <wp:inline distT="0" distB="0" distL="0" distR="0" wp14:anchorId="61E0439A" wp14:editId="738E678C">
             <wp:extent cx="1882303" cy="2034716"/>
@@ -561,11 +652,22 @@
     </w:p>
     <w:p>
       <w:r>
-        <w:t>Mode gives the no of occurrences of a data. Three type modes are there</w:t>
-      </w:r>
-    </w:p>
-    <w:p>
-      <w:r>
+        <w:t xml:space="preserve">Mode gives the </w:t>
+      </w:r>
+      <w:proofErr w:type="spellStart"/>
+      <w:r>
+        <w:t>no</w:t>
+      </w:r>
+      <w:proofErr w:type="spellEnd"/>
+      <w:r>
+        <w:t xml:space="preserve"> of occurrences of a data. Three type modes are there</w:t>
+      </w:r>
+    </w:p>
+    <w:p>
+      <w:r>
+        <w:rPr>
+          <w:noProof/>
+        </w:rPr>
         <w:drawing>
           <wp:inline distT="0" distB="0" distL="0" distR="0" wp14:anchorId="04DC6928" wp14:editId="16BACCD2">
             <wp:extent cx="2057578" cy="2027096"/>
@@ -605,6 +707,9 @@
     </w:p>
     <w:p>
       <w:r>
+        <w:rPr>
+          <w:noProof/>
+        </w:rPr>
         <w:lastRenderedPageBreak/>
         <w:drawing>
           <wp:inline distT="0" distB="0" distL="0" distR="0" wp14:anchorId="0863C81E" wp14:editId="7700D221">
@@ -668,20 +773,30 @@
           <w:b/>
           <w:bCs/>
         </w:rPr>
-        <w:t>Graph rep of bimode</w:t>
-      </w:r>
-    </w:p>
-    <w:p>
-      <w:pPr>
+        <w:t xml:space="preserve">Graph rep of </w:t>
+      </w:r>
+      <w:proofErr w:type="spellStart"/>
+      <w:r>
         <w:rPr>
           <w:b/>
           <w:bCs/>
         </w:rPr>
-      </w:pPr>
-      <w:r>
+        <w:t>bimode</w:t>
+      </w:r>
+      <w:proofErr w:type="spellEnd"/>
+    </w:p>
+    <w:p>
+      <w:pPr>
         <w:rPr>
           <w:b/>
           <w:bCs/>
+        </w:rPr>
+      </w:pPr>
+      <w:r>
+        <w:rPr>
+          <w:b/>
+          <w:bCs/>
+          <w:noProof/>
         </w:rPr>
         <w:drawing>
           <wp:inline distT="0" distB="0" distL="0" distR="0" wp14:anchorId="450721F4" wp14:editId="3DAE715F">

</xml_diff>